<commit_message>
Finished the JP Morgan tweet analysis.
</commit_message>
<xml_diff>
--- a/08/Shorts_08.docx
+++ b/08/Shorts_08.docx
@@ -47,18 +47,28 @@
       <w:r>
         <w:t>The product had a higher sentiment average than the company did on average.</w:t>
       </w:r>
+      <w:r>
+        <w:t xml:space="preserve"> I think that this is because of the current state of cryptocurrency. I don’t know everything about it, but I do know that many people have a bad taste in their mouth because of Bitcoin and other block-chain based cryptocurrencies. I noticed in the negative</w:t>
+      </w:r>
+      <w:r>
+        <w:t xml:space="preserve"> tweets that they specifically used the types of cryptocurrencies more than the positive tweets. You can see below that 4 of the 5 words are types of these cryptocurrencies. The only exception is the word “private”. I think that this is because people are afraid of these cryptocurrencies because they are decentralized and have extreme highs and lows in their value.</w:t>
+      </w:r>
     </w:p>
     <w:p/>
     <w:p>
-      <w:pPr>
-        <w:pStyle w:val="IntenseQuote"/>
-      </w:pPr>
+      <w:r>
+        <w:t>In the positive tweets, I noticed that they didn’t use the already existing currencies, but instead used the term “blockchain”, which is the data structure that makes these cryptocurrencies possible. The data structure is not the uncertain part. It has been proven to be a useful data structure in the electronic banking world. I also noticed that they used the work “banking” which shows the use of the JPM coin. It will be centralized. One US dollar will be one JPM coin. It is backed by one of the largest banks in the world. I also noticed that the word “will” is used more in the positive tweets. That makes sense because it is signifying hope in something happening.</w:t>
+      </w:r>
       <w:bookmarkStart w:id="0" w:name="_GoBack"/>
-      <w:r>
-        <w:t>Program Output</w:t>
-      </w:r>
-    </w:p>
-    <w:bookmarkEnd w:id="0"/>
+      <w:bookmarkEnd w:id="0"/>
+    </w:p>
+    <w:p/>
+    <w:p>
+      <w:r>
+        <w:t>****OUTPUT****</w:t>
+      </w:r>
+    </w:p>
+    <w:p/>
     <w:p>
       <w:r>
         <w:t>JP Morgan's mean sentiment score:  0.055639482200647246</w:t>

</xml_diff>